<commit_message>
mod3-section2 end of day
</commit_message>
<xml_diff>
--- a/DEV211.1x-Course Notes.docx
+++ b/DEV211.1x-Course Notes.docx
@@ -10911,6 +10911,625 @@
       </w:r>
     </w:p>
     <w:p>
+      <w:pPr>
+        <w:pStyle w:val="Heading2"/>
+      </w:pPr>
+      <w:r>
+        <w:t>Style Definitions</w:t>
+      </w:r>
+    </w:p>
+    <w:p/>
+    <w:p>
+      <w:r>
+        <w:t>This section will cover different style options in CSS, and their definitions</w:t>
+      </w:r>
+      <w:r>
+        <w:t>.</w:t>
+      </w:r>
+    </w:p>
+    <w:p/>
+    <w:p>
+      <w:pPr>
+        <w:pStyle w:val="Heading3"/>
+      </w:pPr>
+      <w:r>
+        <w:lastRenderedPageBreak/>
+        <w:t>HTML Element Styles</w:t>
+      </w:r>
+    </w:p>
+    <w:p/>
+    <w:p>
+      <w:r>
+        <w:t>Let’s break down some code and go over the following selectors:</w:t>
+      </w:r>
+    </w:p>
+    <w:p>
+      <w:pPr>
+        <w:pStyle w:val="Heading1"/>
+      </w:pPr>
+      <w:r>
+        <w:rPr>
+          <w:b/>
+        </w:rPr>
+        <w:t>body</w:t>
+      </w:r>
+      <w:r>
+        <w:t xml:space="preserve"> {</w:t>
+      </w:r>
+    </w:p>
+    <w:p>
+      <w:pPr>
+        <w:pStyle w:val="Heading1"/>
+      </w:pPr>
+      <w:r>
+        <w:t>font-weight: bold;</w:t>
+      </w:r>
+    </w:p>
+    <w:p>
+      <w:pPr>
+        <w:pStyle w:val="Heading1"/>
+      </w:pPr>
+      <w:r>
+        <w:t>}</w:t>
+      </w:r>
+    </w:p>
+    <w:p>
+      <w:pPr>
+        <w:pStyle w:val="Heading1"/>
+      </w:pPr>
+      <w:r>
+        <w:rPr>
+          <w:b/>
+        </w:rPr>
+        <w:t>header</w:t>
+      </w:r>
+      <w:r>
+        <w:t xml:space="preserve">, </w:t>
+      </w:r>
+      <w:r>
+        <w:rPr>
+          <w:b/>
+        </w:rPr>
+        <w:t>footer</w:t>
+      </w:r>
+      <w:r>
+        <w:t xml:space="preserve"> {</w:t>
+      </w:r>
+    </w:p>
+    <w:p>
+      <w:pPr>
+        <w:pStyle w:val="Heading1"/>
+      </w:pPr>
+      <w:r>
+        <w:t>background</w:t>
+      </w:r>
+      <w:r>
+        <w:t>-color: black; color: white;</w:t>
+      </w:r>
+    </w:p>
+    <w:p>
+      <w:pPr>
+        <w:pStyle w:val="Heading1"/>
+      </w:pPr>
+      <w:r>
+        <w:t xml:space="preserve">} </w:t>
+      </w:r>
+    </w:p>
+    <w:p>
+      <w:pPr>
+        <w:pStyle w:val="Heading1"/>
+      </w:pPr>
+      <w:r>
+        <w:rPr>
+          <w:b/>
+        </w:rPr>
+        <w:t xml:space="preserve">section &gt; nav </w:t>
+      </w:r>
+      <w:r>
+        <w:t>{</w:t>
+      </w:r>
+    </w:p>
+    <w:p>
+      <w:pPr>
+        <w:pStyle w:val="Heading1"/>
+      </w:pPr>
+      <w:r>
+        <w:t>background-color: darkgray;</w:t>
+      </w:r>
+    </w:p>
+    <w:p>
+      <w:pPr>
+        <w:pStyle w:val="Heading1"/>
+      </w:pPr>
+      <w:r>
+        <w:t xml:space="preserve">} </w:t>
+      </w:r>
+    </w:p>
+    <w:p>
+      <w:pPr>
+        <w:pStyle w:val="Heading1"/>
+      </w:pPr>
+      <w:r>
+        <w:rPr>
+          <w:b/>
+        </w:rPr>
+        <w:t>section article</w:t>
+      </w:r>
+      <w:r>
+        <w:t xml:space="preserve"> {</w:t>
+      </w:r>
+    </w:p>
+    <w:p>
+      <w:pPr>
+        <w:pStyle w:val="Heading1"/>
+      </w:pPr>
+      <w:r>
+        <w:t>background-color: lightgray;</w:t>
+      </w:r>
+    </w:p>
+    <w:p>
+      <w:pPr>
+        <w:pStyle w:val="Heading1"/>
+      </w:pPr>
+      <w:r>
+        <w:t>}</w:t>
+      </w:r>
+    </w:p>
+    <w:p>
+      <w:pPr>
+        <w:pStyle w:val="NoSpacing"/>
+      </w:pPr>
+    </w:p>
+    <w:p>
+      <w:pPr>
+        <w:pStyle w:val="NoSpacing"/>
+      </w:pPr>
+      <w:r>
+        <w:t xml:space="preserve">We’ll start with </w:t>
+      </w:r>
+      <w:r>
+        <w:rPr>
+          <w:b/>
+        </w:rPr>
+        <w:t>body</w:t>
+      </w:r>
+      <w:r>
+        <w:t xml:space="preserve"> – This </w:t>
+      </w:r>
+      <w:r>
+        <w:t>will apply styles to each</w:t>
+      </w:r>
+      <w:r>
+        <w:t xml:space="preserve"> body element on the HTML page. There’s usually only one.</w:t>
+      </w:r>
+    </w:p>
+    <w:p>
+      <w:pPr>
+        <w:pStyle w:val="NoSpacing"/>
+      </w:pPr>
+    </w:p>
+    <w:p>
+      <w:pPr>
+        <w:pStyle w:val="NoSpacing"/>
+      </w:pPr>
+      <w:r>
+        <w:t xml:space="preserve">Next up: </w:t>
+      </w:r>
+      <w:r>
+        <w:rPr>
+          <w:b/>
+        </w:rPr>
+        <w:t>header, footer</w:t>
+      </w:r>
+      <w:r>
+        <w:t xml:space="preserve"> – This selector styles every header &amp; footer element on the HTML page. By using commas, we can easily define multiple elements which our styling will apply to in our selector.</w:t>
+      </w:r>
+    </w:p>
+    <w:p>
+      <w:pPr>
+        <w:pStyle w:val="NoSpacing"/>
+      </w:pPr>
+    </w:p>
+    <w:p>
+      <w:pPr>
+        <w:pStyle w:val="NoSpacing"/>
+      </w:pPr>
+      <w:r>
+        <w:rPr>
+          <w:b/>
+        </w:rPr>
+        <w:t>section &gt; nav</w:t>
+      </w:r>
+      <w:r>
+        <w:t xml:space="preserve"> – using </w:t>
+      </w:r>
+      <w:r>
+        <w:rPr>
+          <w:b/>
+        </w:rPr>
+        <w:t>&gt;</w:t>
+      </w:r>
+      <w:r>
+        <w:t xml:space="preserve"> between elements in the selector applies the styling only to</w:t>
+      </w:r>
+      <w:r>
+        <w:t xml:space="preserve"> direct descendant</w:t>
+      </w:r>
+      <w:r>
+        <w:t xml:space="preserve"> child elements (element after the </w:t>
+      </w:r>
+      <w:r>
+        <w:rPr>
+          <w:b/>
+        </w:rPr>
+        <w:t>&gt;</w:t>
+      </w:r>
+      <w:r>
+        <w:t xml:space="preserve">) of the first defined selector element (element before the </w:t>
+      </w:r>
+      <w:r>
+        <w:rPr>
+          <w:b/>
+        </w:rPr>
+        <w:t>&gt;</w:t>
+      </w:r>
+      <w:r>
+        <w:t xml:space="preserve">); in this example, the styling only applies to direct </w:t>
+      </w:r>
+      <w:r>
+        <w:rPr>
+          <w:b/>
+        </w:rPr>
+        <w:t>nav</w:t>
+      </w:r>
+      <w:r>
+        <w:t xml:space="preserve"> child elements of a </w:t>
+      </w:r>
+      <w:r>
+        <w:rPr>
+          <w:b/>
+        </w:rPr>
+        <w:t>section</w:t>
+      </w:r>
+      <w:r>
+        <w:t xml:space="preserve"> element.</w:t>
+      </w:r>
+      <w:r>
+        <w:t xml:space="preserve"> </w:t>
+      </w:r>
+    </w:p>
+    <w:p>
+      <w:pPr>
+        <w:pStyle w:val="NoSpacing"/>
+      </w:pPr>
+    </w:p>
+    <w:p>
+      <w:pPr>
+        <w:pStyle w:val="NoSpacing"/>
+      </w:pPr>
+      <w:r>
+        <w:rPr>
+          <w:b/>
+        </w:rPr>
+        <w:t>section article</w:t>
+      </w:r>
+      <w:r>
+        <w:t xml:space="preserve"> – basically same as using the </w:t>
+      </w:r>
+      <w:r>
+        <w:rPr>
+          <w:b/>
+        </w:rPr>
+        <w:t>&gt;</w:t>
+      </w:r>
+      <w:r>
+        <w:t xml:space="preserve"> in the selector, but when it is omitted, the styling applies to</w:t>
+      </w:r>
+      <w:r>
+        <w:t xml:space="preserve"> </w:t>
+      </w:r>
+      <w:r>
+        <w:t>(in this example)</w:t>
+      </w:r>
+      <w:r>
+        <w:t xml:space="preserve"> </w:t>
+      </w:r>
+      <w:r>
+        <w:rPr>
+          <w:i/>
+        </w:rPr>
+        <w:t>all</w:t>
+      </w:r>
+      <w:r>
+        <w:t xml:space="preserve"> &lt;article&gt; descendants of the </w:t>
+      </w:r>
+      <w:r>
+        <w:t>section</w:t>
+      </w:r>
+      <w:r>
+        <w:t xml:space="preserve"> element, rather than explicitly</w:t>
+      </w:r>
+      <w:r>
+        <w:t xml:space="preserve"> to</w:t>
+      </w:r>
+      <w:r>
+        <w:t xml:space="preserve"> direct descendants.</w:t>
+      </w:r>
+    </w:p>
+    <w:p>
+      <w:pPr>
+        <w:pStyle w:val="NoSpacing"/>
+      </w:pPr>
+    </w:p>
+    <w:p>
+      <w:pPr>
+        <w:pStyle w:val="Heading3"/>
+      </w:pPr>
+      <w:r>
+        <w:t>CSS Class Styles</w:t>
+      </w:r>
+    </w:p>
+    <w:p/>
+    <w:p>
+      <w:r>
+        <w:t xml:space="preserve">In CSS, we can create a class </w:t>
+      </w:r>
+      <w:r>
+        <w:t>with its own style code:</w:t>
+      </w:r>
+    </w:p>
+    <w:p>
+      <w:pPr>
+        <w:pStyle w:val="Heading1"/>
+      </w:pPr>
+      <w:r>
+        <w:t>.purpleBackground {</w:t>
+      </w:r>
+    </w:p>
+    <w:p>
+      <w:pPr>
+        <w:pStyle w:val="Heading1"/>
+      </w:pPr>
+      <w:r>
+        <w:t xml:space="preserve">    background-color: #B2A4A1;</w:t>
+      </w:r>
+    </w:p>
+    <w:p>
+      <w:pPr>
+        <w:pStyle w:val="Heading1"/>
+      </w:pPr>
+      <w:r>
+        <w:t xml:space="preserve">    font-weight: bold;</w:t>
+      </w:r>
+    </w:p>
+    <w:p>
+      <w:pPr>
+        <w:pStyle w:val="Heading1"/>
+      </w:pPr>
+      <w:r>
+        <w:t xml:space="preserve">    font-size: 2em;</w:t>
+      </w:r>
+    </w:p>
+    <w:p>
+      <w:pPr>
+        <w:pStyle w:val="Heading1"/>
+      </w:pPr>
+      <w:r>
+        <w:t xml:space="preserve">    text-align: center;</w:t>
+      </w:r>
+    </w:p>
+    <w:p>
+      <w:pPr>
+        <w:pStyle w:val="Heading1"/>
+      </w:pPr>
+      <w:r>
+        <w:t>}</w:t>
+      </w:r>
+    </w:p>
+    <w:p>
+      <w:pPr>
+        <w:pStyle w:val="NoSpacing"/>
+      </w:pPr>
+    </w:p>
+    <w:p>
+      <w:pPr>
+        <w:pStyle w:val="NoSpacing"/>
+      </w:pPr>
+      <w:r>
+        <w:t xml:space="preserve">In the example above, we created a CSS class named ‘purpleBackground’ that will apply a purple background, bold text, change text size and align it to the center of the object. To apply this class to an HTML element, we must simply add the </w:t>
+      </w:r>
+      <w:r>
+        <w:rPr>
+          <w:b/>
+        </w:rPr>
+        <w:t>class</w:t>
+      </w:r>
+      <w:r>
+        <w:t xml:space="preserve"> attribute to an element:</w:t>
+      </w:r>
+    </w:p>
+    <w:p>
+      <w:pPr>
+        <w:pStyle w:val="Heading1"/>
+      </w:pPr>
+      <w:r>
+        <w:t>&lt;article class=”purpleBackground”&gt;</w:t>
+      </w:r>
+    </w:p>
+    <w:p>
+      <w:pPr>
+        <w:pStyle w:val="NoSpacing"/>
+      </w:pPr>
+    </w:p>
+    <w:p>
+      <w:pPr>
+        <w:pStyle w:val="NoSpacing"/>
+      </w:pPr>
+      <w:r>
+        <w:t xml:space="preserve">but say </w:t>
+      </w:r>
+      <w:r>
+        <w:t>we want to use this class to make text large for headers sometimes, but we just want all the other attributes any other time we call this class. There’s a way to accomplish this:</w:t>
+      </w:r>
+    </w:p>
+    <w:p>
+      <w:pPr>
+        <w:pStyle w:val="Heading1"/>
+      </w:pPr>
+      <w:r>
+        <w:lastRenderedPageBreak/>
+        <w:t>.purpleBackground {</w:t>
+      </w:r>
+    </w:p>
+    <w:p>
+      <w:pPr>
+        <w:pStyle w:val="Heading1"/>
+      </w:pPr>
+      <w:r>
+        <w:t xml:space="preserve">    background-color: #B2A4A1;</w:t>
+      </w:r>
+    </w:p>
+    <w:p>
+      <w:pPr>
+        <w:pStyle w:val="Heading1"/>
+      </w:pPr>
+      <w:r>
+        <w:t>}</w:t>
+      </w:r>
+    </w:p>
+    <w:p>
+      <w:pPr>
+        <w:pStyle w:val="Heading1"/>
+      </w:pPr>
+    </w:p>
+    <w:p>
+      <w:pPr>
+        <w:pStyle w:val="Heading1"/>
+      </w:pPr>
+      <w:r>
+        <w:t>header.purpleBackground {</w:t>
+      </w:r>
+    </w:p>
+    <w:p>
+      <w:pPr>
+        <w:pStyle w:val="Heading1"/>
+      </w:pPr>
+      <w:r>
+        <w:t xml:space="preserve">    font-weight: bold;</w:t>
+      </w:r>
+    </w:p>
+    <w:p>
+      <w:pPr>
+        <w:pStyle w:val="Heading1"/>
+      </w:pPr>
+      <w:r>
+        <w:t xml:space="preserve">    font-size: 2em;</w:t>
+      </w:r>
+    </w:p>
+    <w:p>
+      <w:pPr>
+        <w:pStyle w:val="Heading1"/>
+      </w:pPr>
+      <w:r>
+        <w:t xml:space="preserve">    text-align: center;</w:t>
+      </w:r>
+    </w:p>
+    <w:p>
+      <w:pPr>
+        <w:pStyle w:val="Heading1"/>
+      </w:pPr>
+      <w:r>
+        <w:t>}</w:t>
+      </w:r>
+    </w:p>
+    <w:p>
+      <w:pPr>
+        <w:pStyle w:val="NoSpacing"/>
+      </w:pPr>
+    </w:p>
+    <w:p>
+      <w:pPr>
+        <w:pStyle w:val="NoSpacing"/>
+      </w:pPr>
+      <w:r>
+        <w:t xml:space="preserve">by splitting this into two classes, we can add additional styling to </w:t>
+      </w:r>
+      <w:r>
+        <w:rPr>
+          <w:b/>
+        </w:rPr>
+        <w:t>&lt;header&gt;</w:t>
+      </w:r>
+      <w:r>
+        <w:t xml:space="preserve"> elements that specify the purpleBackground class attribute while any other element calling the purpleBackground class attribute will </w:t>
+      </w:r>
+      <w:r>
+        <w:rPr>
+          <w:i/>
+        </w:rPr>
+        <w:t>only</w:t>
+      </w:r>
+      <w:r>
+        <w:t xml:space="preserve"> get a purple background.</w:t>
+      </w:r>
+    </w:p>
+    <w:p>
+      <w:pPr>
+        <w:pStyle w:val="NoSpacing"/>
+      </w:pPr>
+    </w:p>
+    <w:p>
+      <w:pPr>
+        <w:pStyle w:val="NoSpacing"/>
+      </w:pPr>
+      <w:r>
+        <w:t>We can then even take it a step further</w:t>
+      </w:r>
+      <w:r>
+        <w:t xml:space="preserve"> and use our selectors when creating classes for very specific cases:</w:t>
+      </w:r>
+    </w:p>
+    <w:p>
+      <w:pPr>
+        <w:pStyle w:val="Heading1"/>
+      </w:pPr>
+      <w:r>
+        <w:t>header.purpleBackground &gt; h2 {</w:t>
+      </w:r>
+    </w:p>
+    <w:p>
+      <w:pPr>
+        <w:pStyle w:val="Heading1"/>
+      </w:pPr>
+      <w:r>
+        <w:t xml:space="preserve">    font-family: 'Segoe UI', Tahoma, Geneva, Verdana, sans-serif;</w:t>
+      </w:r>
+    </w:p>
+    <w:p>
+      <w:pPr>
+        <w:pStyle w:val="Heading1"/>
+      </w:pPr>
+      <w:r>
+        <w:t>}</w:t>
+      </w:r>
+    </w:p>
+    <w:p>
+      <w:pPr>
+        <w:pStyle w:val="NoSpacing"/>
+      </w:pPr>
+      <w:r>
+        <w:t>This will apply a different font to an h2 child element of a header element whose class attribute is set to purpleBackground.</w:t>
+      </w:r>
+    </w:p>
+    <w:p>
+      <w:pPr>
+        <w:pStyle w:val="NoSpacing"/>
+      </w:pPr>
+    </w:p>
+    <w:p>
+      <w:pPr>
+        <w:pStyle w:val="NoSpacing"/>
+      </w:pPr>
       <w:bookmarkStart w:id="0" w:name="_GoBack"/>
       <w:bookmarkEnd w:id="0"/>
     </w:p>
@@ -10971,7 +11590,7 @@
       <w:rPr>
         <w:noProof/>
       </w:rPr>
-      <w:t>21</w:t>
+      <w:t>23</w:t>
     </w:r>
     <w:r>
       <w:rPr>
@@ -12548,7 +13167,7 @@
 </file>
 
 <file path=customXml/itemProps1.xml><?xml version="1.0" encoding="utf-8"?>
-<ds:datastoreItem xmlns:ds="http://schemas.openxmlformats.org/officeDocument/2006/customXml" ds:itemID="{250A1E2E-44A6-4739-A2D2-BAD8DB672C75}">
+<ds:datastoreItem xmlns:ds="http://schemas.openxmlformats.org/officeDocument/2006/customXml" ds:itemID="{687EB322-8916-44E1-B12F-D382FC9E44FF}">
   <ds:schemaRefs>
     <ds:schemaRef ds:uri="http://schemas.openxmlformats.org/officeDocument/2006/bibliography"/>
   </ds:schemaRefs>

</xml_diff>

<commit_message>
more CSS notes & hands on
</commit_message>
<xml_diff>
--- a/DEV211.1x-Course Notes.docx
+++ b/DEV211.1x-Course Notes.docx
@@ -5319,7 +5319,13 @@
         <w:pStyle w:val="Heading1"/>
       </w:pPr>
       <w:r>
-        <w:t>&lt;a href=”http://www.website.com/index.html#writeWhateverHere</w:t>
+        <w:t>&lt;a href=</w:t>
+      </w:r>
+      <w:r>
+        <w:t>http://www.website.com/index.html#writeWhateverHere</w:t>
+      </w:r>
+      <w:r>
+        <w:t>&gt;&lt;/a&gt;</w:t>
       </w:r>
     </w:p>
     <w:p>
@@ -10940,7 +10946,13 @@
     <w:p/>
     <w:p>
       <w:r>
-        <w:t>Let’s break down some code and go over the following selectors:</w:t>
+        <w:t>Let’s break down some code and</w:t>
+      </w:r>
+      <w:r>
+        <w:t xml:space="preserve"> go over the following selector types</w:t>
+      </w:r>
+      <w:r>
+        <w:t>:</w:t>
       </w:r>
     </w:p>
     <w:p>
@@ -11001,10 +11013,7 @@
         <w:pStyle w:val="Heading1"/>
       </w:pPr>
       <w:r>
-        <w:t>background</w:t>
-      </w:r>
-      <w:r>
-        <w:t>-color: black; color: white;</w:t>
+        <w:t>background-color: black; color: white;</w:t>
       </w:r>
     </w:p>
     <w:p>
@@ -11141,7 +11150,22 @@
         <w:t>section &gt; nav</w:t>
       </w:r>
       <w:r>
-        <w:t xml:space="preserve"> – using </w:t>
+        <w:t xml:space="preserve"> –</w:t>
+      </w:r>
+      <w:r>
+        <w:t xml:space="preserve"> is known as a </w:t>
+      </w:r>
+      <w:r>
+        <w:rPr>
+          <w:b/>
+        </w:rPr>
+        <w:t>Direct Descendant Selector</w:t>
+      </w:r>
+      <w:r>
+        <w:t>, and is used by placing</w:t>
+      </w:r>
+      <w:r>
+        <w:t xml:space="preserve"> </w:t>
       </w:r>
       <w:r>
         <w:rPr>
@@ -11150,7 +11174,13 @@
         <w:t>&gt;</w:t>
       </w:r>
       <w:r>
-        <w:t xml:space="preserve"> between elements in the selector applies the styling only to</w:t>
+        <w:t xml:space="preserve"> b</w:t>
+      </w:r>
+      <w:r>
+        <w:t xml:space="preserve">etween elements in the selector. This </w:t>
+      </w:r>
+      <w:r>
+        <w:t>applies the styling only to</w:t>
       </w:r>
       <w:r>
         <w:t xml:space="preserve"> direct descendant</w:t>
@@ -11214,7 +11244,37 @@
         <w:t>section article</w:t>
       </w:r>
       <w:r>
-        <w:t xml:space="preserve"> – basically same as using the </w:t>
+        <w:t xml:space="preserve"> – </w:t>
+      </w:r>
+      <w:r>
+        <w:t xml:space="preserve">This is called an </w:t>
+      </w:r>
+      <w:r>
+        <w:rPr>
+          <w:b/>
+        </w:rPr>
+        <w:t>Indirect Descendant</w:t>
+      </w:r>
+      <w:r>
+        <w:rPr>
+          <w:b/>
+        </w:rPr>
+        <w:t xml:space="preserve"> Selector</w:t>
+      </w:r>
+      <w:r>
+        <w:t xml:space="preserve">, and it’s </w:t>
+      </w:r>
+      <w:r>
+        <w:t>basically</w:t>
+      </w:r>
+      <w:r>
+        <w:t xml:space="preserve"> </w:t>
+      </w:r>
+      <w:r>
+        <w:t xml:space="preserve">the </w:t>
+      </w:r>
+      <w:r>
+        <w:t xml:space="preserve">same as using the </w:t>
       </w:r>
       <w:r>
         <w:rPr>
@@ -11226,15 +11286,12 @@
         <w:t xml:space="preserve"> in the selector, but when it is omitted, the styling applies to</w:t>
       </w:r>
       <w:r>
+        <w:t xml:space="preserve"> (in this example)</w:t>
+      </w:r>
+      <w:r>
         <w:t xml:space="preserve"> </w:t>
       </w:r>
       <w:r>
-        <w:t>(in this example)</w:t>
-      </w:r>
-      <w:r>
-        <w:t xml:space="preserve"> </w:t>
-      </w:r>
-      <w:r>
         <w:rPr>
           <w:i/>
         </w:rPr>
@@ -11255,6 +11312,55 @@
       <w:r>
         <w:t xml:space="preserve"> direct descendants.</w:t>
       </w:r>
+      <w:r>
+        <w:t xml:space="preserve"> You can use multiple elements, placing a </w:t>
+      </w:r>
+      <w:r>
+        <w:rPr>
+          <w:b/>
+        </w:rPr>
+        <w:t>&gt;</w:t>
+      </w:r>
+      <w:r>
+        <w:t xml:space="preserve"> in between each. This is used when you have an extremely specific instance of nested elements and only need styling applied to specific ones.</w:t>
+      </w:r>
+    </w:p>
+    <w:p>
+      <w:pPr>
+        <w:pStyle w:val="NoSpacing"/>
+      </w:pPr>
+    </w:p>
+    <w:p>
+      <w:pPr>
+        <w:pStyle w:val="NoSpacing"/>
+      </w:pPr>
+      <w:r>
+        <w:t>You can even combine the Direct and Indirect selector types:</w:t>
+      </w:r>
+    </w:p>
+    <w:p>
+      <w:pPr>
+        <w:pStyle w:val="Heading1"/>
+      </w:pPr>
+      <w:r>
+        <w:t>section &gt; article p {</w:t>
+      </w:r>
+    </w:p>
+    <w:p>
+      <w:pPr>
+        <w:pStyle w:val="Heading1"/>
+      </w:pPr>
+      <w:r>
+        <w:t xml:space="preserve">  font-style: italic;</w:t>
+      </w:r>
+    </w:p>
+    <w:p>
+      <w:pPr>
+        <w:pStyle w:val="Heading1"/>
+      </w:pPr>
+      <w:r>
+        <w:t>}</w:t>
+      </w:r>
     </w:p>
     <w:p>
       <w:pPr>
@@ -11336,6 +11442,7 @@
         <w:pStyle w:val="NoSpacing"/>
       </w:pPr>
       <w:r>
+        <w:lastRenderedPageBreak/>
         <w:t xml:space="preserve">In the example above, we created a CSS class named ‘purpleBackground’ that will apply a purple background, bold text, change text size and align it to the center of the object. To apply this class to an HTML element, we must simply add the </w:t>
       </w:r>
       <w:r>
@@ -11377,7 +11484,6 @@
         <w:pStyle w:val="Heading1"/>
       </w:pPr>
       <w:r>
-        <w:lastRenderedPageBreak/>
         <w:t>.purpleBackground {</w:t>
       </w:r>
     </w:p>
@@ -11530,6 +11636,83 @@
       <w:pPr>
         <w:pStyle w:val="NoSpacing"/>
       </w:pPr>
+    </w:p>
+    <w:p>
+      <w:pPr>
+        <w:pStyle w:val="Heading3"/>
+      </w:pPr>
+      <w:r>
+        <w:t>ID Style Selectors</w:t>
+      </w:r>
+    </w:p>
+    <w:p/>
+    <w:p>
+      <w:r>
+        <w:t xml:space="preserve">A </w:t>
+      </w:r>
+      <w:r>
+        <w:rPr>
+          <w:b/>
+        </w:rPr>
+        <w:t>CSS ID</w:t>
+      </w:r>
+      <w:r>
+        <w:t xml:space="preserve"> is </w:t>
+      </w:r>
+      <w:r>
+        <w:t xml:space="preserve">a unique identifier for an element, meaning it can only be used once in the document; unlike classes, which can be used multiple times within a document. A </w:t>
+      </w:r>
+      <w:r>
+        <w:rPr>
+          <w:b/>
+        </w:rPr>
+        <w:t>CSS Style ID</w:t>
+      </w:r>
+      <w:r>
+        <w:t xml:space="preserve"> is used to style the layout elements of an HTML page, and is usually preceded with a ‘#’. We can use CSS to identify and style a</w:t>
+      </w:r>
+      <w:r>
+        <w:t>ny</w:t>
+      </w:r>
+      <w:r>
+        <w:t xml:space="preserve"> ID attribute however we like.</w:t>
+      </w:r>
+    </w:p>
+    <w:p>
+      <w:r>
+        <w:t>CSS style IDs are custom styles designed to work with div tags. All content inside the div tag follows your custom style. We can create these custom styles with declaration sets in the CSS document.</w:t>
+      </w:r>
+    </w:p>
+    <w:p>
+      <w:r>
+        <w:t xml:space="preserve">We can use IDs within an element in many creative ways, including </w:t>
+      </w:r>
+      <w:r>
+        <w:t>writing JavaScript that can identify and manipulate the element or its content. The ID attribute can even replace anchor tags with name attributes, serving as a perfect target for internal links. Some people use the ID attribute as a documentation method, marking things like the beginning, middle and end of a large article.</w:t>
+      </w:r>
+    </w:p>
+    <w:p>
+      <w:r>
+        <w:t>IDs are used as fragment identifiers (an href</w:t>
+      </w:r>
+      <w:r>
+        <w:t xml:space="preserve"> attribute</w:t>
+      </w:r>
+      <w:r>
+        <w:t xml:space="preserve"> that ends in #anchor directs one to id="anchor"), and for JavaScript’s getElementById.</w:t>
+      </w:r>
+    </w:p>
+    <w:p/>
+    <w:p>
+      <w:pPr>
+        <w:pStyle w:val="Heading2"/>
+      </w:pPr>
+      <w:r>
+        <w:t>CSS Style Inheritance</w:t>
+      </w:r>
+    </w:p>
+    <w:p/>
+    <w:p>
       <w:bookmarkStart w:id="0" w:name="_GoBack"/>
       <w:bookmarkEnd w:id="0"/>
     </w:p>
@@ -13167,7 +13350,7 @@
 </file>
 
 <file path=customXml/itemProps1.xml><?xml version="1.0" encoding="utf-8"?>
-<ds:datastoreItem xmlns:ds="http://schemas.openxmlformats.org/officeDocument/2006/customXml" ds:itemID="{687EB322-8916-44E1-B12F-D382FC9E44FF}">
+<ds:datastoreItem xmlns:ds="http://schemas.openxmlformats.org/officeDocument/2006/customXml" ds:itemID="{8AE68EC4-5383-4047-94AC-FF5BDB73F392}">
   <ds:schemaRefs>
     <ds:schemaRef ds:uri="http://schemas.openxmlformats.org/officeDocument/2006/bibliography"/>
   </ds:schemaRefs>

</xml_diff>